<commit_message>
HA productive version 1.0
</commit_message>
<xml_diff>
--- a/README.docx
+++ b/README.docx
@@ -8853,8 +8853,14 @@
         <w:t xml:space="preserve">(0x00)</w:t>
       </w:r>
       <w:r>
-        <w:t xml:space="preserve">, any other value (between 0 and 100) setting directly the closing state</w:t>
-      </w:r>
+        <w:t xml:space="preserve">, any other value (between 0 and 100) setting directly the closing state. </w:t>
+      </w:r>
+      <w:r>
+        <w:tab/>
+        <w:t xml:space="preserve">Additionally a value of 0xFF (255) means stop the shutter at current state.</w:t>
+      </w:r>
+      <w:r/>
+      <w:r/>
       <w:r/>
     </w:p>
     <w:p>
@@ -9125,7 +9131,6 @@
           <w:tab w:val="left" w:pos="3661" w:leader="none"/>
         </w:tabs>
       </w:pPr>
-      <w:r/>
       <w:r>
         <w:t xml:space="preserve">MAC Address - Byte1</w:t>
         <w:tab/>
@@ -9140,7 +9145,6 @@
         <w:t xml:space="preserve">D8:80:39:BC:E6:4A)</w:t>
       </w:r>
       <w:r/>
-      <w:r/>
     </w:p>
     <w:p>
       <w:pPr>
@@ -9150,7 +9154,6 @@
           <w:tab w:val="left" w:pos="3661" w:leader="none"/>
         </w:tabs>
       </w:pPr>
-      <w:r/>
       <w:r>
         <w:t xml:space="preserve">MAC Address - Byte2</w:t>
         <w:tab/>
@@ -9159,7 +9162,6 @@
         <w:t xml:space="preserve">for example</w:t>
       </w:r>
       <w:r/>
-      <w:r/>
     </w:p>
     <w:p>
       <w:pPr>
@@ -9169,7 +9171,6 @@
           <w:tab w:val="left" w:pos="3661" w:leader="none"/>
         </w:tabs>
       </w:pPr>
-      <w:r/>
       <w:r>
         <w:t xml:space="preserve">MAC Address - Byte3</w:t>
         <w:tab/>
@@ -9178,7 +9179,6 @@
         <w:t xml:space="preserve">for example</w:t>
       </w:r>
       <w:r/>
-      <w:r/>
     </w:p>
     <w:p>
       <w:pPr>
@@ -9188,7 +9188,6 @@
           <w:tab w:val="left" w:pos="3661" w:leader="none"/>
         </w:tabs>
       </w:pPr>
-      <w:r/>
       <w:r>
         <w:t xml:space="preserve">MAC Address - Byte4</w:t>
         <w:tab/>
@@ -9197,7 +9196,6 @@
         <w:t xml:space="preserve">for example</w:t>
       </w:r>
       <w:r/>
-      <w:r/>
     </w:p>
     <w:p>
       <w:pPr>
@@ -9207,7 +9205,6 @@
           <w:tab w:val="left" w:pos="3661" w:leader="none"/>
         </w:tabs>
       </w:pPr>
-      <w:r/>
       <w:r>
         <w:t xml:space="preserve">MAC Address - Byte5</w:t>
         <w:tab/>
@@ -9216,7 +9213,6 @@
         <w:t xml:space="preserve">for example</w:t>
       </w:r>
       <w:r/>
-      <w:r/>
     </w:p>
     <w:p>
       <w:pPr>
@@ -9226,7 +9222,6 @@
           <w:tab w:val="left" w:pos="3661" w:leader="none"/>
         </w:tabs>
       </w:pPr>
-      <w:r/>
       <w:r>
         <w:t xml:space="preserve">MAC Address - Byte6</w:t>
         <w:tab/>
@@ -9234,7 +9229,6 @@
         <w:tab/>
         <w:t xml:space="preserve">for example</w:t>
       </w:r>
-      <w:r/>
       <w:r/>
     </w:p>
     <w:p>

</xml_diff>